<commit_message>
HRMS Abstract And Module
</commit_message>
<xml_diff>
--- a/Hotel RMS Abstract.docx
+++ b/Hotel RMS Abstract.docx
@@ -21,10 +21,8 @@
           <w:szCs w:val="36"/>
           <w:u w:val="single"/>
         </w:rPr>
-        <w:t>Ho</w:t>
-      </w:r>
-      <w:bookmarkStart w:id="0" w:name="_GoBack"/>
-      <w:bookmarkEnd w:id="0"/>
+        <w:t>Hotel</w:t>
+      </w:r>
       <w:r>
         <w:rPr>
           <w:rStyle w:val="proof"/>
@@ -34,7 +32,7 @@
           <w:szCs w:val="36"/>
           <w:u w:val="single"/>
         </w:rPr>
-        <w:t>tel</w:t>
+        <w:t xml:space="preserve"> Reservation and</w:t>
       </w:r>
       <w:r>
         <w:rPr>
@@ -45,17 +43,6 @@
           <w:szCs w:val="36"/>
           <w:u w:val="single"/>
         </w:rPr>
-        <w:t xml:space="preserve"> Reservation and</w:t>
-      </w:r>
-      <w:r>
-        <w:rPr>
-          <w:rStyle w:val="proof"/>
-          <w:rFonts w:ascii="Arial" w:hAnsi="Arial" w:cs="Arial"/>
-          <w:b/>
-          <w:sz w:val="36"/>
-          <w:szCs w:val="36"/>
-          <w:u w:val="single"/>
-        </w:rPr>
         <w:t xml:space="preserve"> Management System</w:t>
       </w:r>
     </w:p>
@@ -150,7 +137,27 @@
           <w:sz w:val="32"/>
           <w:szCs w:val="32"/>
         </w:rPr>
-        <w:t>consisting of integrated modules for various aspects of hotel management. This Software includes all the features required in a Hotel Management Software.</w:t>
+        <w:t>consisting of integrated modules for vari</w:t>
+      </w:r>
+      <w:r>
+        <w:rPr>
+          <w:rStyle w:val="proof"/>
+          <w:rFonts w:ascii="Arial" w:hAnsi="Arial" w:cs="Arial"/>
+          <w:sz w:val="32"/>
+          <w:szCs w:val="32"/>
+        </w:rPr>
+        <w:t>ous aspects of hotel management</w:t>
+      </w:r>
+      <w:bookmarkStart w:id="0" w:name="_GoBack"/>
+      <w:bookmarkEnd w:id="0"/>
+      <w:r>
+        <w:rPr>
+          <w:rStyle w:val="proof"/>
+          <w:rFonts w:ascii="Arial" w:hAnsi="Arial" w:cs="Arial"/>
+          <w:sz w:val="32"/>
+          <w:szCs w:val="32"/>
+        </w:rPr>
+        <w:t>.</w:t>
       </w:r>
     </w:p>
     <w:p>
@@ -189,16 +196,43 @@
           <w:sz w:val="32"/>
           <w:szCs w:val="32"/>
         </w:rPr>
-        <w:t>software desi</w:t>
-      </w:r>
-      <w:r>
-        <w:rPr>
-          <w:rStyle w:val="proof"/>
-          <w:rFonts w:ascii="Arial" w:hAnsi="Arial" w:cs="Arial"/>
-          <w:sz w:val="32"/>
-          <w:szCs w:val="32"/>
-        </w:rPr>
-        <w:t>gned for full service of luxurious hotel</w:t>
+        <w:t xml:space="preserve">website is </w:t>
+      </w:r>
+      <w:r>
+        <w:rPr>
+          <w:rStyle w:val="proof"/>
+          <w:rFonts w:ascii="Arial" w:hAnsi="Arial" w:cs="Arial"/>
+          <w:sz w:val="32"/>
+          <w:szCs w:val="32"/>
+        </w:rPr>
+        <w:t>desi</w:t>
+      </w:r>
+      <w:r>
+        <w:rPr>
+          <w:rStyle w:val="proof"/>
+          <w:rFonts w:ascii="Arial" w:hAnsi="Arial" w:cs="Arial"/>
+          <w:sz w:val="32"/>
+          <w:szCs w:val="32"/>
+        </w:rPr>
+        <w:t xml:space="preserve">gned for full service of </w:t>
+      </w:r>
+      <w:r>
+        <w:rPr>
+          <w:rStyle w:val="proof"/>
+          <w:rFonts w:ascii="Arial" w:hAnsi="Arial" w:cs="Arial"/>
+          <w:sz w:val="32"/>
+          <w:szCs w:val="32"/>
+        </w:rPr>
+        <w:t xml:space="preserve">a </w:t>
+      </w:r>
+      <w:r>
+        <w:rPr>
+          <w:rStyle w:val="proof"/>
+          <w:rFonts w:ascii="Arial" w:hAnsi="Arial" w:cs="Arial"/>
+          <w:sz w:val="32"/>
+          <w:szCs w:val="32"/>
+        </w:rPr>
+        <w:t>luxurious hotel</w:t>
       </w:r>
       <w:r>
         <w:rPr>
@@ -555,7 +589,6 @@
           <w:sz w:val="28"/>
           <w:szCs w:val="28"/>
         </w:rPr>
-        <w:lastRenderedPageBreak/>
         <w:t>• Search page with advanced search opt</w:t>
       </w:r>
       <w:r>
@@ -586,6 +619,7 @@
           <w:sz w:val="28"/>
           <w:szCs w:val="28"/>
         </w:rPr>
+        <w:lastRenderedPageBreak/>
         <w:t>• Registration and login</w:t>
       </w:r>
       <w:r>

</xml_diff>